<commit_message>
Added L2_5 to DO
</commit_message>
<xml_diff>
--- a/lp/c2_2/do/k.docx
+++ b/lp/c2_2/do/k.docx
@@ -563,10 +563,7 @@
     </w:p>
     <w:p>
       <w:r>
-        <w:t>Г</w:t>
-      </w:r>
-      <w:r>
-        <w:t xml:space="preserve">оловні </w:t>
+        <w:t xml:space="preserve">Головні </w:t>
       </w:r>
       <w:r>
         <w:rPr>
@@ -593,13 +590,37 @@
     </w:p>
     <w:p>
       <w:r>
-        <w:t>Формулювання мети і задачі дослідження операції, загальна форма. Збір інформації, аніліз(</w:t>
+        <w:t xml:space="preserve">Формулювання мети і задачі дослідження операції, загальна форма. Збір інформації, </w:t>
+      </w:r>
+      <w:proofErr w:type="spellStart"/>
+      <w:r>
+        <w:t>аніліз</w:t>
+      </w:r>
+      <w:proofErr w:type="spellEnd"/>
+      <w:r>
+        <w:t>(</w:t>
       </w:r>
       <w:r>
         <w:t>виявлення суттєвих внутрішніх і зовнішніх чинників</w:t>
       </w:r>
       <w:r>
-        <w:t>, обгрунтування вибороу показників, виявлення ст</w:t>
+        <w:t xml:space="preserve">, </w:t>
+      </w:r>
+      <w:proofErr w:type="spellStart"/>
+      <w:r>
+        <w:t>обгрунтування</w:t>
+      </w:r>
+      <w:proofErr w:type="spellEnd"/>
+      <w:r>
+        <w:t xml:space="preserve"> </w:t>
+      </w:r>
+      <w:proofErr w:type="spellStart"/>
+      <w:r>
+        <w:t>вибороу</w:t>
+      </w:r>
+      <w:proofErr w:type="spellEnd"/>
+      <w:r>
+        <w:t xml:space="preserve"> показників, виявлення ст</w:t>
       </w:r>
       <w:r>
         <w:t>р</w:t>
@@ -608,7 +629,15 @@
         <w:t>уктури системи).</w:t>
       </w:r>
       <w:r>
-        <w:t xml:space="preserve"> Результом цього етапу є концептуальна модель.</w:t>
+        <w:t xml:space="preserve"> </w:t>
+      </w:r>
+      <w:proofErr w:type="spellStart"/>
+      <w:r>
+        <w:t>Результом</w:t>
+      </w:r>
+      <w:proofErr w:type="spellEnd"/>
+      <w:r>
+        <w:t xml:space="preserve"> цього етапу є концептуальна модель.</w:t>
       </w:r>
     </w:p>
     <w:p>
@@ -644,8 +673,13 @@
       </w:r>
     </w:p>
     <w:p>
-      <w:r>
-        <w:t>Вибор (або розроблення</w:t>
+      <w:proofErr w:type="spellStart"/>
+      <w:r>
+        <w:t>Вибор</w:t>
+      </w:r>
+      <w:proofErr w:type="spellEnd"/>
+      <w:r>
+        <w:t xml:space="preserve"> (або розроблення</w:t>
       </w:r>
       <w:r>
         <w:t>) методу та алгоритм</w:t>
@@ -716,7 +750,31 @@
     </w:p>
     <w:p>
       <w:r>
-        <w:t>Після досягнення задовільного рівня адекватності моделі зас-тосовують відповідний метод визначення оптимального (або суб-оптимального) розв’язку задачі ухвалення рішень. Розв’язок може мати різні форми: аналітичну, числову або алгоритмічну (процеду-ри, правила тощо).</w:t>
+        <w:t xml:space="preserve">Після досягнення задовільного рівня адекватності моделі </w:t>
+      </w:r>
+      <w:proofErr w:type="spellStart"/>
+      <w:r>
+        <w:t>зас-тосовують</w:t>
+      </w:r>
+      <w:proofErr w:type="spellEnd"/>
+      <w:r>
+        <w:t xml:space="preserve"> відповідний метод визначення оптимального (або </w:t>
+      </w:r>
+      <w:proofErr w:type="spellStart"/>
+      <w:r>
+        <w:t>суб</w:t>
+      </w:r>
+      <w:proofErr w:type="spellEnd"/>
+      <w:r>
+        <w:t>-оптимального) розв’язку задачі ухвалення рішень. Розв’язок може мати різні форми: аналітичну, числову або алгоритмічну (</w:t>
+      </w:r>
+      <w:proofErr w:type="spellStart"/>
+      <w:r>
+        <w:t>процеду-ри</w:t>
+      </w:r>
+      <w:proofErr w:type="spellEnd"/>
+      <w:r>
+        <w:t>, правила тощо).</w:t>
       </w:r>
     </w:p>
     <w:p>
@@ -790,7 +848,15 @@
         <w:t>Перша теорема двоїстості</w:t>
       </w:r>
       <w:r>
-        <w:t>. Якщо одна з пари двоїстих задач має оптимальний план, то інша задача також має розв’язок, причому значення цільових функцій для оптимальних планів дорівнюють одне одному, тобто max </w:t>
+        <w:t xml:space="preserve">. Якщо одна з пари двоїстих задач має оптимальний план, то інша задача також має розв’язок, причому значення цільових функцій для оптимальних планів дорівнюють одне одному, тобто </w:t>
+      </w:r>
+      <w:proofErr w:type="spellStart"/>
+      <w:r>
+        <w:t>max</w:t>
+      </w:r>
+      <w:proofErr w:type="spellEnd"/>
+      <w:r>
+        <w:t> </w:t>
       </w:r>
       <w:r>
         <w:rPr>
@@ -799,7 +865,15 @@
         <w:t>Z</w:t>
       </w:r>
       <w:r>
-        <w:t> = min </w:t>
+        <w:t> = </w:t>
+      </w:r>
+      <w:proofErr w:type="spellStart"/>
+      <w:r>
+        <w:t>min</w:t>
+      </w:r>
+      <w:proofErr w:type="spellEnd"/>
+      <w:r>
+        <w:t> </w:t>
       </w:r>
       <w:r>
         <w:rPr>
@@ -812,7 +886,15 @@
       </w:r>
       <w:r>
         <w:br/>
-        <w:t>Якщо ж цільова функція однієї з пари двоїстих задач не обмежена, то друга задача взагалі не має розв’язків.</w:t>
+        <w:t xml:space="preserve">Якщо ж цільова функція однієї з пари двоїстих задач не обмежена, то друга задача взагалі не має </w:t>
+      </w:r>
+      <w:proofErr w:type="spellStart"/>
+      <w:r>
+        <w:t>розв’язків</w:t>
+      </w:r>
+      <w:proofErr w:type="spellEnd"/>
+      <w:r>
+        <w:t>.</w:t>
       </w:r>
       <w:r>
         <w:br/>
@@ -2126,6 +2208,9 @@
             </m:den>
           </m:f>
           <m:r>
+            <m:rPr>
+              <m:sty m:val="p"/>
+            </m:rPr>
             <w:rPr>
               <w:rFonts w:ascii="Cambria Math" w:hAnsi="Cambria Math"/>
             </w:rPr>
@@ -2144,6 +2229,7 @@
           <w:lang w:val="en-US"/>
         </w:rPr>
       </w:pPr>
+      <w:proofErr w:type="gramStart"/>
       <w:r>
         <w:rPr>
           <w:lang w:val="en-US"/>
@@ -2157,6 +2243,7 @@
         </w:rPr>
         <w:t>1</w:t>
       </w:r>
+      <w:proofErr w:type="gramEnd"/>
       <w:r>
         <w:rPr>
           <w:lang w:val="en-US"/>
@@ -2298,7 +2385,7 @@
           <v:shape id="_x0000_i1025" type="#_x0000_t75" style="width:150pt;height:74.25pt" o:ole="">
             <v:imagedata r:id="rId11" o:title=""/>
           </v:shape>
-          <o:OLEObject Type="Embed" ProgID="Equation.DSMT4" ShapeID="_x0000_i1025" DrawAspect="Content" ObjectID="_1464036122" r:id="rId12"/>
+          <o:OLEObject Type="Embed" ProgID="Equation.DSMT4" ShapeID="_x0000_i1025" DrawAspect="Content" ObjectID="_1464037503" r:id="rId12"/>
         </w:object>
       </w:r>
     </w:p>
@@ -2689,15 +2776,7 @@
                       <w:sz w:val="22"/>
                       <w:lang w:val="en-US"/>
                     </w:rPr>
-                    <m:t xml:space="preserve">+ </m:t>
-                  </m:r>
-                  <m:r>
-                    <w:rPr>
-                      <w:rFonts w:ascii="Cambria Math" w:hAnsi="Cambria Math"/>
-                      <w:sz w:val="22"/>
-                      <w:lang w:val="en-US"/>
-                    </w:rPr>
-                    <m:t>3</m:t>
+                    <m:t>+ 3</m:t>
                   </m:r>
                   <m:sSub>
                     <m:sSubPr>
@@ -2737,15 +2816,7 @@
                       <w:sz w:val="22"/>
                       <w:lang w:val="en-US"/>
                     </w:rPr>
-                    <m:t>≤</m:t>
-                  </m:r>
-                  <m:r>
-                    <w:rPr>
-                      <w:rFonts w:ascii="Cambria Math" w:hAnsi="Cambria Math"/>
-                      <w:sz w:val="22"/>
-                      <w:lang w:val="en-US"/>
-                    </w:rPr>
-                    <m:t>8</m:t>
+                    <m:t>≤8</m:t>
                   </m:r>
                   <m:ctrlPr>
                     <w:rPr>
@@ -2761,15 +2832,7 @@
                       <w:sz w:val="22"/>
                       <w:lang w:val="en-US"/>
                     </w:rPr>
-                    <m:t>-</m:t>
-                  </m:r>
-                  <m:r>
-                    <w:rPr>
-                      <w:rFonts w:ascii="Cambria Math" w:hAnsi="Cambria Math"/>
-                      <w:sz w:val="22"/>
-                      <w:lang w:val="en-US"/>
-                    </w:rPr>
-                    <m:t>2</m:t>
+                    <m:t>-2</m:t>
                   </m:r>
                   <m:sSub>
                     <m:sSubPr>
@@ -2849,15 +2912,7 @@
                       <w:sz w:val="22"/>
                       <w:lang w:val="en-US"/>
                     </w:rPr>
-                    <m:t>-</m:t>
-                  </m:r>
-                  <m:r>
-                    <w:rPr>
-                      <w:rFonts w:ascii="Cambria Math" w:hAnsi="Cambria Math"/>
-                      <w:sz w:val="22"/>
-                      <w:lang w:val="en-US"/>
-                    </w:rPr>
-                    <m:t xml:space="preserve"> 3</m:t>
+                    <m:t>- 3</m:t>
                   </m:r>
                   <m:sSub>
                     <m:sSubPr>
@@ -2897,23 +2952,7 @@
                       <w:sz w:val="22"/>
                       <w:lang w:val="en-US"/>
                     </w:rPr>
-                    <m:t>≤</m:t>
-                  </m:r>
-                  <m:r>
-                    <w:rPr>
-                      <w:rFonts w:ascii="Cambria Math" w:hAnsi="Cambria Math"/>
-                      <w:sz w:val="22"/>
-                      <w:lang w:val="en-US"/>
-                    </w:rPr>
-                    <m:t>-</m:t>
-                  </m:r>
-                  <m:r>
-                    <w:rPr>
-                      <w:rFonts w:ascii="Cambria Math" w:hAnsi="Cambria Math"/>
-                      <w:sz w:val="22"/>
-                      <w:lang w:val="en-US"/>
-                    </w:rPr>
-                    <m:t>8</m:t>
+                    <m:t>≤-8</m:t>
                   </m:r>
                 </m:e>
               </m:eqArr>
@@ -2933,8 +2972,16 @@
         <w:rPr>
           <w:sz w:val="22"/>
         </w:rPr>
-        <w:t>І двоїста до неі</w:t>
-      </w:r>
+        <w:t xml:space="preserve">І двоїста до </w:t>
+      </w:r>
+      <w:proofErr w:type="spellStart"/>
+      <w:r>
+        <w:rPr>
+          <w:sz w:val="22"/>
+        </w:rPr>
+        <w:t>неі</w:t>
+      </w:r>
+      <w:proofErr w:type="spellEnd"/>
     </w:p>
     <w:p>
       <w:pPr>
@@ -2964,15 +3011,7 @@
                   <w:sz w:val="22"/>
                   <w:lang w:val="en-US"/>
                 </w:rPr>
-                <m:t>Q</m:t>
-              </m:r>
-              <m:r>
-                <w:rPr>
-                  <w:rFonts w:ascii="Cambria Math" w:hAnsi="Cambria Math"/>
-                  <w:sz w:val="22"/>
-                  <w:lang w:val="en-US"/>
-                </w:rPr>
-                <m:t>=10</m:t>
+                <m:t>Q=10</m:t>
               </m:r>
               <m:sSub>
                 <m:sSubPr>
@@ -3092,15 +3131,7 @@
                   <w:sz w:val="22"/>
                   <w:lang w:val="en-US"/>
                 </w:rPr>
-                <m:t>=&gt;M</m:t>
-              </m:r>
-              <m:r>
-                <w:rPr>
-                  <w:rFonts w:ascii="Cambria Math" w:hAnsi="Cambria Math"/>
-                  <w:sz w:val="22"/>
-                  <w:lang w:val="en-US"/>
-                </w:rPr>
-                <m:t>in</m:t>
+                <m:t>=&gt;Min</m:t>
               </m:r>
             </m:num>
             <m:den>
@@ -3154,15 +3185,7 @@
                       <w:sz w:val="22"/>
                       <w:lang w:val="en-US"/>
                     </w:rPr>
-                    <m:t>+2</m:t>
-                  </m:r>
-                  <m:r>
-                    <w:rPr>
-                      <w:rFonts w:ascii="Cambria Math" w:hAnsi="Cambria Math"/>
-                      <w:sz w:val="22"/>
-                      <w:lang w:val="en-US"/>
-                    </w:rPr>
-                    <m:t>y-2</m:t>
+                    <m:t>+2y-2</m:t>
                   </m:r>
                   <m:sSub>
                     <m:sSubPr>
@@ -3538,10 +3561,10 @@
           <w:sz w:val="22"/>
         </w:rPr>
         <w:object w:dxaOrig="1719" w:dyaOrig="1800" w14:anchorId="58C5E1C6">
-          <v:shape id="_x0000_i1027" type="#_x0000_t75" style="width:130.5pt;height:90pt" o:ole="" fillcolor="window">
+          <v:shape id="_x0000_i1026" type="#_x0000_t75" style="width:130.5pt;height:90pt" o:ole="" fillcolor="window">
             <v:imagedata r:id="rId13" o:title=""/>
           </v:shape>
-          <o:OLEObject Type="Embed" ProgID="Equation.3" ShapeID="_x0000_i1027" DrawAspect="Content" ObjectID="_1464036123" r:id="rId14"/>
+          <o:OLEObject Type="Embed" ProgID="Equation.3" ShapeID="_x0000_i1026" DrawAspect="Content" ObjectID="_1464037504" r:id="rId14"/>
         </w:object>
       </w:r>
     </w:p>
@@ -3739,11 +3762,19 @@
           <w:sz w:val="22"/>
         </w:rPr>
       </w:pPr>
+      <w:proofErr w:type="spellStart"/>
       <w:r>
         <w:rPr>
           <w:sz w:val="22"/>
         </w:rPr>
-        <w:t xml:space="preserve">Проєкції </w:t>
+        <w:t>Проєкції</w:t>
+      </w:r>
+      <w:proofErr w:type="spellEnd"/>
+      <w:r>
+        <w:rPr>
+          <w:sz w:val="22"/>
+        </w:rPr>
+        <w:t xml:space="preserve"> </w:t>
       </w:r>
       <w:r>
         <w:rPr>
@@ -3786,7 +3817,21 @@
         <w:rPr>
           <w:sz w:val="22"/>
         </w:rPr>
-        <w:t>або враховучи що перетин лежить на</w:t>
+        <w:t xml:space="preserve">або </w:t>
+      </w:r>
+      <w:proofErr w:type="spellStart"/>
+      <w:r>
+        <w:rPr>
+          <w:sz w:val="22"/>
+        </w:rPr>
+        <w:t>враховучи</w:t>
+      </w:r>
+      <w:proofErr w:type="spellEnd"/>
+      <w:r>
+        <w:rPr>
+          <w:sz w:val="22"/>
+        </w:rPr>
+        <w:t xml:space="preserve"> що перетин лежить на</w:t>
       </w:r>
     </w:p>
     <w:p>
@@ -3803,10 +3848,10 @@
           <w:sz w:val="22"/>
         </w:rPr>
         <w:object w:dxaOrig="1160" w:dyaOrig="720" w14:anchorId="4DC54025">
-          <v:shape id="_x0000_i1026" type="#_x0000_t75" style="width:87.75pt;height:36pt" o:ole="" fillcolor="window">
+          <v:shape id="_x0000_i1027" type="#_x0000_t75" style="width:87.75pt;height:36pt" o:ole="" fillcolor="window">
             <v:imagedata r:id="rId17" o:title=""/>
           </v:shape>
-          <o:OLEObject Type="Embed" ProgID="Equation.3" ShapeID="_x0000_i1026" DrawAspect="Content" ObjectID="_1464036124" r:id="rId18"/>
+          <o:OLEObject Type="Embed" ProgID="Equation.3" ShapeID="_x0000_i1027" DrawAspect="Content" ObjectID="_1464037505" r:id="rId18"/>
         </w:object>
       </w:r>
     </w:p>
@@ -4104,6 +4149,9 @@
             </m:den>
           </m:f>
           <m:r>
+            <m:rPr>
+              <m:sty m:val="p"/>
+            </m:rPr>
             <w:rPr>
               <w:rFonts w:ascii="Cambria Math" w:hAnsi="Cambria Math"/>
               <w:sz w:val="22"/>
@@ -4284,14 +4332,7 @@
               <w:rFonts w:ascii="Cambria Math" w:hAnsi="Cambria Math"/>
               <w:sz w:val="22"/>
             </w:rPr>
-            <m:t>0</m:t>
-          </m:r>
-          <m:r>
-            <w:rPr>
-              <w:rFonts w:ascii="Cambria Math" w:hAnsi="Cambria Math"/>
-              <w:sz w:val="22"/>
-            </w:rPr>
-            <m:t>≤</m:t>
+            <m:t>0≤</m:t>
           </m:r>
           <m:sSub>
             <m:sSubPr>
@@ -4327,14 +4368,7 @@
               <w:rFonts w:ascii="Cambria Math" w:hAnsi="Cambria Math"/>
               <w:sz w:val="22"/>
             </w:rPr>
-            <m:t>≤</m:t>
-          </m:r>
-          <m:r>
-            <w:rPr>
-              <w:rFonts w:ascii="Cambria Math" w:hAnsi="Cambria Math"/>
-              <w:sz w:val="22"/>
-            </w:rPr>
-            <m:t>2.5</m:t>
+            <m:t>≤2.5</m:t>
           </m:r>
         </m:oMath>
       </m:oMathPara>
@@ -4508,6 +4542,9 @@
             </m:den>
           </m:f>
           <m:r>
+            <m:rPr>
+              <m:sty m:val="p"/>
+            </m:rPr>
             <w:rPr>
               <w:rFonts w:ascii="Cambria Math" w:hAnsi="Cambria Math"/>
               <w:sz w:val="22"/>
@@ -4656,6 +4693,21 @@
             </m:den>
           </m:f>
           <m:r>
+            <m:rPr>
+              <m:sty m:val="p"/>
+            </m:rPr>
+            <w:rPr>
+              <w:rFonts w:ascii="Cambria Math" w:hAnsi="Cambria Math"/>
+              <w:sz w:val="22"/>
+            </w:rPr>
+            <w:br/>
+          </m:r>
+        </m:oMath>
+        <m:oMath>
+          <m:r>
+            <m:rPr>
+              <m:sty m:val="p"/>
+            </m:rPr>
             <w:rPr>
               <w:rFonts w:ascii="Cambria Math" w:hAnsi="Cambria Math"/>
               <w:sz w:val="22"/>
@@ -4669,23 +4721,7 @@
               <w:rFonts w:ascii="Cambria Math" w:hAnsi="Cambria Math"/>
               <w:sz w:val="22"/>
             </w:rPr>
-            <w:br/>
-          </m:r>
-        </m:oMath>
-        <m:oMath>
-          <m:r>
-            <w:rPr>
-              <w:rFonts w:ascii="Cambria Math" w:hAnsi="Cambria Math"/>
-              <w:sz w:val="22"/>
-            </w:rPr>
-            <m:t>4</m:t>
-          </m:r>
-          <m:r>
-            <w:rPr>
-              <w:rFonts w:ascii="Cambria Math" w:hAnsi="Cambria Math"/>
-              <w:sz w:val="22"/>
-            </w:rPr>
-            <m:t>≤</m:t>
+            <m:t>4≤</m:t>
           </m:r>
           <m:sSub>
             <m:sSubPr>
@@ -4721,16 +4757,12 @@
               <w:rFonts w:ascii="Cambria Math" w:hAnsi="Cambria Math"/>
               <w:sz w:val="22"/>
             </w:rPr>
-            <m:t>≤</m:t>
+            <m:t>≤5</m:t>
           </m:r>
           <m:r>
-            <w:rPr>
-              <w:rFonts w:ascii="Cambria Math" w:hAnsi="Cambria Math"/>
-              <w:sz w:val="22"/>
-            </w:rPr>
-            <m:t>5</m:t>
-          </m:r>
-          <m:r>
+            <m:rPr>
+              <m:sty m:val="p"/>
+            </m:rPr>
             <w:rPr>
               <w:sz w:val="22"/>
             </w:rPr>
@@ -4766,13 +4798,20 @@
         <w:rPr>
           <w:noProof/>
         </w:rPr>
-        <w:t>Знайти початковий опорний план транспортної задачі методом мінімального елемента для наступної транспортної задачі, що задана таблицею:</w:t>
+        <w:t>Знайти початковий опорний план транспортної задачі методом мінімального елемента для наступної транспортної задачі, що задан</w:t>
+      </w:r>
+      <w:bookmarkStart w:id="0" w:name="_GoBack"/>
+      <w:bookmarkEnd w:id="0"/>
+      <w:r>
+        <w:rPr>
+          <w:noProof/>
+        </w:rPr>
+        <w:t>а таблицею:</w:t>
       </w:r>
     </w:p>
     <w:tbl>
       <w:tblPr>
         <w:tblW w:w="0" w:type="auto"/>
-        <w:tblInd w:w="1620" w:type="dxa"/>
         <w:tblBorders>
           <w:top w:val="single" w:sz="6" w:space="0" w:color="auto"/>
           <w:left w:val="single" w:sz="6" w:space="0" w:color="auto"/>
@@ -4784,7 +4823,7 @@
         <w:tblLook w:val="0000" w:firstRow="0" w:lastRow="0" w:firstColumn="0" w:lastColumn="0" w:noHBand="0" w:noVBand="0"/>
       </w:tblPr>
       <w:tblGrid>
-        <w:gridCol w:w="783"/>
+        <w:gridCol w:w="993"/>
         <w:gridCol w:w="546"/>
         <w:gridCol w:w="436"/>
         <w:gridCol w:w="546"/>
@@ -4794,12 +4833,12 @@
       <w:tr>
         <w:tc>
           <w:tcPr>
-            <w:tcW w:w="0" w:type="auto"/>
+            <w:tcW w:w="993" w:type="dxa"/>
           </w:tcPr>
           <w:p>
             <w:pPr>
               <w:pStyle w:val="ZagTab"/>
-              <w:framePr w:hSpace="181" w:wrap="notBeside" w:vAnchor="text" w:hAnchor="text" w:y="1"/>
+              <w:framePr w:hSpace="181" w:wrap="notBeside" w:vAnchor="text" w:hAnchor="text" w:x="1410" w:y="1"/>
               <w:rPr>
                 <w:noProof/>
                 <w:sz w:val="22"/>
@@ -4823,7 +4862,7 @@
           <w:p>
             <w:pPr>
               <w:pStyle w:val="ZagTab"/>
-              <w:framePr w:hSpace="181" w:wrap="notBeside" w:vAnchor="text" w:hAnchor="text" w:y="1"/>
+              <w:framePr w:hSpace="181" w:wrap="notBeside" w:vAnchor="text" w:hAnchor="text" w:x="1410" w:y="1"/>
               <w:rPr>
                 <w:noProof/>
                 <w:sz w:val="22"/>
@@ -4856,7 +4895,7 @@
           <w:p>
             <w:pPr>
               <w:pStyle w:val="ZagTab"/>
-              <w:framePr w:hSpace="181" w:wrap="notBeside" w:vAnchor="text" w:hAnchor="text" w:y="1"/>
+              <w:framePr w:hSpace="181" w:wrap="notBeside" w:vAnchor="text" w:hAnchor="text" w:x="1410" w:y="1"/>
               <w:rPr>
                 <w:noProof/>
                 <w:sz w:val="22"/>
@@ -4889,7 +4928,7 @@
           <w:p>
             <w:pPr>
               <w:pStyle w:val="ZagTab"/>
-              <w:framePr w:hSpace="181" w:wrap="notBeside" w:vAnchor="text" w:hAnchor="text" w:y="1"/>
+              <w:framePr w:hSpace="181" w:wrap="notBeside" w:vAnchor="text" w:hAnchor="text" w:x="1410" w:y="1"/>
               <w:rPr>
                 <w:noProof/>
                 <w:sz w:val="22"/>
@@ -4922,7 +4961,7 @@
           <w:p>
             <w:pPr>
               <w:pStyle w:val="ZagTab"/>
-              <w:framePr w:hSpace="181" w:wrap="notBeside" w:vAnchor="text" w:hAnchor="text" w:y="1"/>
+              <w:framePr w:hSpace="181" w:wrap="notBeside" w:vAnchor="text" w:hAnchor="text" w:x="1410" w:y="1"/>
               <w:rPr>
                 <w:noProof/>
                 <w:sz w:val="22"/>
@@ -4955,7 +4994,7 @@
           <w:p>
             <w:pPr>
               <w:pStyle w:val="ZagTab"/>
-              <w:framePr w:hSpace="181" w:wrap="notBeside" w:vAnchor="text" w:hAnchor="text" w:y="1"/>
+              <w:framePr w:hSpace="181" w:wrap="notBeside" w:vAnchor="text" w:hAnchor="text" w:x="1410" w:y="1"/>
               <w:rPr>
                 <w:noProof/>
                 <w:sz w:val="22"/>
@@ -4976,12 +5015,12 @@
       <w:tr>
         <w:tc>
           <w:tcPr>
-            <w:tcW w:w="0" w:type="auto"/>
+            <w:tcW w:w="993" w:type="dxa"/>
           </w:tcPr>
           <w:p>
             <w:pPr>
               <w:pStyle w:val="ZagTab"/>
-              <w:framePr w:hSpace="181" w:wrap="notBeside" w:vAnchor="text" w:hAnchor="text" w:y="1"/>
+              <w:framePr w:hSpace="181" w:wrap="notBeside" w:vAnchor="text" w:hAnchor="text" w:x="1410" w:y="1"/>
               <w:rPr>
                 <w:noProof/>
                 <w:sz w:val="22"/>
@@ -5014,7 +5053,7 @@
           <w:p>
             <w:pPr>
               <w:pStyle w:val="TextTab"/>
-              <w:framePr w:hSpace="181" w:wrap="notBeside" w:vAnchor="text" w:hAnchor="text" w:y="1"/>
+              <w:framePr w:hSpace="181" w:wrap="notBeside" w:vAnchor="text" w:hAnchor="text" w:x="1410" w:y="1"/>
               <w:rPr>
                 <w:noProof/>
                 <w:sz w:val="22"/>
@@ -5047,7 +5086,7 @@
           <w:p>
             <w:pPr>
               <w:pStyle w:val="TextTab"/>
-              <w:framePr w:hSpace="181" w:wrap="notBeside" w:vAnchor="text" w:hAnchor="text" w:y="1"/>
+              <w:framePr w:hSpace="181" w:wrap="notBeside" w:vAnchor="text" w:hAnchor="text" w:x="1410" w:y="1"/>
               <w:rPr>
                 <w:noProof/>
                 <w:sz w:val="22"/>
@@ -5071,7 +5110,7 @@
           <w:p>
             <w:pPr>
               <w:pStyle w:val="TextTab"/>
-              <w:framePr w:hSpace="181" w:wrap="notBeside" w:vAnchor="text" w:hAnchor="text" w:y="1"/>
+              <w:framePr w:hSpace="181" w:wrap="notBeside" w:vAnchor="text" w:hAnchor="text" w:x="1410" w:y="1"/>
               <w:rPr>
                 <w:noProof/>
                 <w:sz w:val="22"/>
@@ -5095,7 +5134,7 @@
           <w:p>
             <w:pPr>
               <w:pStyle w:val="TextTab"/>
-              <w:framePr w:hSpace="181" w:wrap="notBeside" w:vAnchor="text" w:hAnchor="text" w:y="1"/>
+              <w:framePr w:hSpace="181" w:wrap="notBeside" w:vAnchor="text" w:hAnchor="text" w:x="1410" w:y="1"/>
               <w:rPr>
                 <w:noProof/>
                 <w:sz w:val="22"/>
@@ -5129,7 +5168,7 @@
           <w:p>
             <w:pPr>
               <w:pStyle w:val="ZagTab"/>
-              <w:framePr w:hSpace="181" w:wrap="notBeside" w:vAnchor="text" w:hAnchor="text" w:y="1"/>
+              <w:framePr w:hSpace="181" w:wrap="notBeside" w:vAnchor="text" w:hAnchor="text" w:x="1410" w:y="1"/>
               <w:rPr>
                 <w:noProof/>
                 <w:sz w:val="22"/>
@@ -5167,12 +5206,12 @@
       <w:tr>
         <w:tc>
           <w:tcPr>
-            <w:tcW w:w="0" w:type="auto"/>
+            <w:tcW w:w="993" w:type="dxa"/>
           </w:tcPr>
           <w:p>
             <w:pPr>
               <w:pStyle w:val="ZagTab"/>
-              <w:framePr w:hSpace="181" w:wrap="notBeside" w:vAnchor="text" w:hAnchor="text" w:y="1"/>
+              <w:framePr w:hSpace="181" w:wrap="notBeside" w:vAnchor="text" w:hAnchor="text" w:x="1410" w:y="1"/>
               <w:rPr>
                 <w:noProof/>
                 <w:sz w:val="22"/>
@@ -5205,7 +5244,7 @@
           <w:p>
             <w:pPr>
               <w:pStyle w:val="TextTab"/>
-              <w:framePr w:hSpace="181" w:wrap="notBeside" w:vAnchor="text" w:hAnchor="text" w:y="1"/>
+              <w:framePr w:hSpace="181" w:wrap="notBeside" w:vAnchor="text" w:hAnchor="text" w:x="1410" w:y="1"/>
               <w:rPr>
                 <w:noProof/>
                 <w:sz w:val="22"/>
@@ -5238,7 +5277,7 @@
           <w:p>
             <w:pPr>
               <w:pStyle w:val="TextTab"/>
-              <w:framePr w:hSpace="181" w:wrap="notBeside" w:vAnchor="text" w:hAnchor="text" w:y="1"/>
+              <w:framePr w:hSpace="181" w:wrap="notBeside" w:vAnchor="text" w:hAnchor="text" w:x="1410" w:y="1"/>
               <w:rPr>
                 <w:noProof/>
                 <w:sz w:val="22"/>
@@ -5272,7 +5311,7 @@
           <w:p>
             <w:pPr>
               <w:pStyle w:val="TextTab"/>
-              <w:framePr w:hSpace="181" w:wrap="notBeside" w:vAnchor="text" w:hAnchor="text" w:y="1"/>
+              <w:framePr w:hSpace="181" w:wrap="notBeside" w:vAnchor="text" w:hAnchor="text" w:x="1410" w:y="1"/>
               <w:rPr>
                 <w:noProof/>
                 <w:sz w:val="22"/>
@@ -5306,7 +5345,7 @@
           <w:p>
             <w:pPr>
               <w:pStyle w:val="TextTab"/>
-              <w:framePr w:hSpace="181" w:wrap="notBeside" w:vAnchor="text" w:hAnchor="text" w:y="1"/>
+              <w:framePr w:hSpace="181" w:wrap="notBeside" w:vAnchor="text" w:hAnchor="text" w:x="1410" w:y="1"/>
               <w:rPr>
                 <w:noProof/>
                 <w:sz w:val="22"/>
@@ -5339,7 +5378,7 @@
           <w:p>
             <w:pPr>
               <w:pStyle w:val="ZagTab"/>
-              <w:framePr w:hSpace="181" w:wrap="notBeside" w:vAnchor="text" w:hAnchor="text" w:y="1"/>
+              <w:framePr w:hSpace="181" w:wrap="notBeside" w:vAnchor="text" w:hAnchor="text" w:x="1410" w:y="1"/>
               <w:rPr>
                 <w:noProof/>
                 <w:sz w:val="22"/>
@@ -5360,12 +5399,12 @@
       <w:tr>
         <w:tc>
           <w:tcPr>
-            <w:tcW w:w="0" w:type="auto"/>
+            <w:tcW w:w="993" w:type="dxa"/>
           </w:tcPr>
           <w:p>
             <w:pPr>
               <w:pStyle w:val="ZagTab"/>
-              <w:framePr w:hSpace="181" w:wrap="notBeside" w:vAnchor="text" w:hAnchor="text" w:y="1"/>
+              <w:framePr w:hSpace="181" w:wrap="notBeside" w:vAnchor="text" w:hAnchor="text" w:x="1410" w:y="1"/>
               <w:rPr>
                 <w:noProof/>
                 <w:sz w:val="22"/>
@@ -5398,7 +5437,7 @@
           <w:p>
             <w:pPr>
               <w:pStyle w:val="TextTab"/>
-              <w:framePr w:hSpace="181" w:wrap="notBeside" w:vAnchor="text" w:hAnchor="text" w:y="1"/>
+              <w:framePr w:hSpace="181" w:wrap="notBeside" w:vAnchor="text" w:hAnchor="text" w:x="1410" w:y="1"/>
               <w:rPr>
                 <w:noProof/>
                 <w:sz w:val="22"/>
@@ -5431,7 +5470,7 @@
           <w:p>
             <w:pPr>
               <w:pStyle w:val="TextTab"/>
-              <w:framePr w:hSpace="181" w:wrap="notBeside" w:vAnchor="text" w:hAnchor="text" w:y="1"/>
+              <w:framePr w:hSpace="181" w:wrap="notBeside" w:vAnchor="text" w:hAnchor="text" w:x="1410" w:y="1"/>
               <w:rPr>
                 <w:noProof/>
                 <w:sz w:val="22"/>
@@ -5464,7 +5503,7 @@
           <w:p>
             <w:pPr>
               <w:pStyle w:val="TextTab"/>
-              <w:framePr w:hSpace="181" w:wrap="notBeside" w:vAnchor="text" w:hAnchor="text" w:y="1"/>
+              <w:framePr w:hSpace="181" w:wrap="notBeside" w:vAnchor="text" w:hAnchor="text" w:x="1410" w:y="1"/>
               <w:rPr>
                 <w:noProof/>
                 <w:sz w:val="22"/>
@@ -5497,7 +5536,7 @@
           <w:p>
             <w:pPr>
               <w:pStyle w:val="TextTab"/>
-              <w:framePr w:hSpace="181" w:wrap="notBeside" w:vAnchor="text" w:hAnchor="text" w:y="1"/>
+              <w:framePr w:hSpace="181" w:wrap="notBeside" w:vAnchor="text" w:hAnchor="text" w:x="1410" w:y="1"/>
               <w:rPr>
                 <w:noProof/>
                 <w:sz w:val="22"/>
@@ -5530,7 +5569,7 @@
           <w:p>
             <w:pPr>
               <w:pStyle w:val="ZagTab"/>
-              <w:framePr w:hSpace="181" w:wrap="notBeside" w:vAnchor="text" w:hAnchor="text" w:y="1"/>
+              <w:framePr w:hSpace="181" w:wrap="notBeside" w:vAnchor="text" w:hAnchor="text" w:x="1410" w:y="1"/>
               <w:rPr>
                 <w:noProof/>
                 <w:sz w:val="22"/>
@@ -5552,12 +5591,12 @@
       <w:tr>
         <w:tc>
           <w:tcPr>
-            <w:tcW w:w="0" w:type="auto"/>
+            <w:tcW w:w="993" w:type="dxa"/>
           </w:tcPr>
           <w:p>
             <w:pPr>
               <w:pStyle w:val="ZagTab"/>
-              <w:framePr w:hSpace="181" w:wrap="notBeside" w:vAnchor="text" w:hAnchor="text" w:y="1"/>
+              <w:framePr w:hSpace="181" w:wrap="notBeside" w:vAnchor="text" w:hAnchor="text" w:x="1410" w:y="1"/>
               <w:rPr>
                 <w:noProof/>
                 <w:sz w:val="22"/>
@@ -5581,7 +5620,7 @@
           <w:p>
             <w:pPr>
               <w:pStyle w:val="ZagTab"/>
-              <w:framePr w:hSpace="181" w:wrap="notBeside" w:vAnchor="text" w:hAnchor="text" w:y="1"/>
+              <w:framePr w:hSpace="181" w:wrap="notBeside" w:vAnchor="text" w:hAnchor="text" w:x="1410" w:y="1"/>
               <w:rPr>
                 <w:noProof/>
                 <w:sz w:val="22"/>
@@ -5606,7 +5645,7 @@
           <w:p>
             <w:pPr>
               <w:pStyle w:val="ZagTab"/>
-              <w:framePr w:hSpace="181" w:wrap="notBeside" w:vAnchor="text" w:hAnchor="text" w:y="1"/>
+              <w:framePr w:hSpace="181" w:wrap="notBeside" w:vAnchor="text" w:hAnchor="text" w:x="1410" w:y="1"/>
               <w:rPr>
                 <w:noProof/>
                 <w:sz w:val="22"/>
@@ -5639,7 +5678,7 @@
           <w:p>
             <w:pPr>
               <w:pStyle w:val="ZagTab"/>
-              <w:framePr w:hSpace="181" w:wrap="notBeside" w:vAnchor="text" w:hAnchor="text" w:y="1"/>
+              <w:framePr w:hSpace="181" w:wrap="notBeside" w:vAnchor="text" w:hAnchor="text" w:x="1410" w:y="1"/>
               <w:rPr>
                 <w:noProof/>
                 <w:sz w:val="22"/>
@@ -5680,7 +5719,7 @@
           <w:p>
             <w:pPr>
               <w:pStyle w:val="ZagTab"/>
-              <w:framePr w:hSpace="181" w:wrap="notBeside" w:vAnchor="text" w:hAnchor="text" w:y="1"/>
+              <w:framePr w:hSpace="181" w:wrap="notBeside" w:vAnchor="text" w:hAnchor="text" w:x="1410" w:y="1"/>
               <w:rPr>
                 <w:noProof/>
                 <w:sz w:val="22"/>
@@ -5721,7 +5760,7 @@
           <w:p>
             <w:pPr>
               <w:pStyle w:val="ZagTab"/>
-              <w:framePr w:hSpace="181" w:wrap="notBeside" w:vAnchor="text" w:hAnchor="text" w:y="1"/>
+              <w:framePr w:hSpace="181" w:wrap="notBeside" w:vAnchor="text" w:hAnchor="text" w:x="1410" w:y="1"/>
               <w:rPr>
                 <w:noProof/>
                 <w:sz w:val="22"/>
@@ -7898,15 +7937,16 @@
           <w:kern w:val="0"/>
           <w:szCs w:val="24"/>
         </w:rPr>
-        <w:t xml:space="preserve"> клітинок, отже оп</w:t>
-      </w:r>
+        <w:t xml:space="preserve"> клітинок, отже </w:t>
+      </w:r>
+      <w:proofErr w:type="spellStart"/>
       <w:r>
         <w:rPr>
           <w:rFonts w:eastAsia="Times New Roman"/>
           <w:kern w:val="0"/>
           <w:szCs w:val="24"/>
         </w:rPr>
-        <w:t>о</w:t>
+        <w:t>оп</w:t>
       </w:r>
       <w:r>
         <w:rPr>
@@ -7914,7 +7954,7 @@
           <w:kern w:val="0"/>
           <w:szCs w:val="24"/>
         </w:rPr>
-        <w:t xml:space="preserve">роний план </w:t>
+        <w:t>о</w:t>
       </w:r>
       <w:r>
         <w:rPr>
@@ -7922,10 +7962,25 @@
           <w:kern w:val="0"/>
           <w:szCs w:val="24"/>
         </w:rPr>
+        <w:t>роний</w:t>
+      </w:r>
+      <w:proofErr w:type="spellEnd"/>
+      <w:r>
+        <w:rPr>
+          <w:rFonts w:eastAsia="Times New Roman"/>
+          <w:kern w:val="0"/>
+          <w:szCs w:val="24"/>
+        </w:rPr>
+        <w:t xml:space="preserve"> план </w:t>
+      </w:r>
+      <w:r>
+        <w:rPr>
+          <w:rFonts w:eastAsia="Times New Roman"/>
+          <w:kern w:val="0"/>
+          <w:szCs w:val="24"/>
+        </w:rPr>
         <w:t>не є виродженим</w:t>
       </w:r>
-      <w:bookmarkStart w:id="0" w:name="_GoBack"/>
-      <w:bookmarkEnd w:id="0"/>
     </w:p>
     <w:p>
       <w:pPr>
@@ -8026,7 +8081,7 @@
         <w:noProof/>
         <w:szCs w:val="24"/>
       </w:rPr>
-      <w:t>8</w:t>
+      <w:t>9</w:t>
     </w:r>
     <w:r>
       <w:rPr>
@@ -11145,6 +11200,7 @@
   <w:style w:type="character" w:default="1" w:styleId="DefaultParagraphFont">
     <w:name w:val="Default Paragraph Font"/>
     <w:uiPriority w:val="1"/>
+    <w:semiHidden/>
     <w:unhideWhenUsed/>
   </w:style>
   <w:style w:type="table" w:default="1" w:styleId="TableNormal">
@@ -12058,7 +12114,7 @@
 </file>
 
 <file path=customXml/itemProps1.xml><?xml version="1.0" encoding="utf-8"?>
-<ds:datastoreItem xmlns:ds="http://schemas.openxmlformats.org/officeDocument/2006/customXml" ds:itemID="{3BB16327-35CA-42A5-A9C2-A9CC31614087}">
+<ds:datastoreItem xmlns:ds="http://schemas.openxmlformats.org/officeDocument/2006/customXml" ds:itemID="{B653B3DC-83B0-4655-899C-CE3EB224829B}">
   <ds:schemaRefs>
     <ds:schemaRef ds:uri="http://schemas.openxmlformats.org/officeDocument/2006/bibliography"/>
   </ds:schemaRefs>

</xml_diff>